<commit_message>
Completed docs and added requirements.txt
</commit_message>
<xml_diff>
--- a/Docs/instrukcja.docx
+++ b/Docs/instrukcja.docx
@@ -758,8 +758,6 @@
       <w:r>
         <w:t>Watts/ dBm – wybór jednostki podawania mocy, program automatycznie konwertuje dBm na Watty.</w:t>
       </w:r>
-      <w:bookmarkStart w:id="0" w:name="_GoBack"/>
-      <w:bookmarkEnd w:id="0"/>
     </w:p>
     <w:p/>
     <w:p>
@@ -1234,7 +1232,19 @@
         <w:t>Calculate</w:t>
       </w:r>
       <w:r>
-        <w:t>, a następnie wskazać drugi odbiornik. Pozycje pomiędzy pierwszym wskazanym odbiornikiem a drugim wskazanym odbiornikiem zostaną zinterpolowane zgodnie z parametrem MULTI_RAY_STEPS.</w:t>
+        <w:t xml:space="preserve">, a następnie wskazać drugi odbiornik. Pozycje pomiędzy pierwszym wskazanym odbiornikiem a drugim wskazanym odbiornikiem zostaną zinterpolowane zgodnie z parametrem </w:t>
+      </w:r>
+      <w:r>
+        <w:t xml:space="preserve">wpisanym w polu </w:t>
+      </w:r>
+      <w:r>
+        <w:rPr>
+          <w:b/>
+        </w:rPr>
+        <w:t>Steps</w:t>
+      </w:r>
+      <w:r>
+        <w:t>.</w:t>
       </w:r>
     </w:p>
     <w:p>
@@ -1432,7 +1442,21 @@
         <w:t>Calculate</w:t>
       </w:r>
       <w:r>
-        <w:t>, a następnie wskazać drugi odbiornik. Pozycje pomiędzy pierwszym wskazanym odbiornikiem a drugim wskazanym odbiornikiem zostaną zinterpolowane zgodnie z parametrem MULTI_RAY_STEPS.</w:t>
+        <w:t xml:space="preserve">, a następnie wskazać drugi odbiornik. Pozycje pomiędzy pierwszym wskazanym odbiornikiem a drugim wskazanym odbiornikiem zostaną zinterpolowane zgodnie z parametrem </w:t>
+      </w:r>
+      <w:r>
+        <w:t xml:space="preserve">wpisanym w polu </w:t>
+      </w:r>
+      <w:r>
+        <w:rPr>
+          <w:b/>
+        </w:rPr>
+        <w:t>Steps</w:t>
+      </w:r>
+      <w:bookmarkStart w:id="0" w:name="_GoBack"/>
+      <w:bookmarkEnd w:id="0"/>
+      <w:r>
+        <w:t>.</w:t>
       </w:r>
     </w:p>
     <w:p>

</xml_diff>